<commit_message>
Cambio a Ejercicio 2 en Depurador.java
</commit_message>
<xml_diff>
--- a/Tema 5 - Pruebas/CajaNegra/Caja Negra.docx
+++ b/Tema 5 - Pruebas/CajaNegra/Caja Negra.docx
@@ -354,7 +354,15 @@
               </w:tabs>
             </w:pPr>
             <w:r>
-              <w:t>13,”Hombre”</w:t>
+              <w:t>13</w:t>
+            </w:r>
+            <w:proofErr w:type="gramStart"/>
+            <w:r>
+              <w:t>,”Hombre</w:t>
+            </w:r>
+            <w:proofErr w:type="gramEnd"/>
+            <w:r>
+              <w:t>”</w:t>
             </w:r>
           </w:p>
         </w:tc>
@@ -478,7 +486,15 @@
               </w:tabs>
             </w:pPr>
             <w:r>
-              <w:t>7, “Hemafrodita”</w:t>
+              <w:t>7, “</w:t>
+            </w:r>
+            <w:proofErr w:type="spellStart"/>
+            <w:r>
+              <w:t>Hemafrodita</w:t>
+            </w:r>
+            <w:proofErr w:type="spellEnd"/>
+            <w:r>
+              <w:t>”</w:t>
             </w:r>
           </w:p>
         </w:tc>
@@ -643,10 +659,7 @@
               </w:tabs>
             </w:pPr>
             <w:r>
-              <w:t>C</w:t>
-            </w:r>
-            <w:r>
-              <w:t>7</w:t>
+              <w:t>C7</w:t>
             </w:r>
           </w:p>
         </w:tc>
@@ -737,10 +750,7 @@
               </w:tabs>
             </w:pPr>
             <w:r>
-              <w:t xml:space="preserve">Clase </w:t>
-            </w:r>
-            <w:r>
-              <w:t>8</w:t>
+              <w:t>Clase 8</w:t>
             </w:r>
           </w:p>
         </w:tc>
@@ -799,10 +809,7 @@
               </w:tabs>
             </w:pPr>
             <w:r>
-              <w:t xml:space="preserve">Clase </w:t>
-            </w:r>
-            <w:r>
-              <w:t>9</w:t>
+              <w:t>Clase 9</w:t>
             </w:r>
           </w:p>
         </w:tc>
@@ -864,10 +871,7 @@
               </w:tabs>
             </w:pPr>
             <w:r>
-              <w:t xml:space="preserve">Clase </w:t>
-            </w:r>
-            <w:r>
-              <w:t>10</w:t>
+              <w:t>Clase 10</w:t>
             </w:r>
           </w:p>
         </w:tc>
@@ -926,10 +930,7 @@
               </w:tabs>
             </w:pPr>
             <w:r>
-              <w:t xml:space="preserve">Clase </w:t>
-            </w:r>
-            <w:r>
-              <w:t>11</w:t>
+              <w:t>Clase 11</w:t>
             </w:r>
           </w:p>
         </w:tc>
@@ -944,10 +945,7 @@
               </w:tabs>
             </w:pPr>
             <w:r>
-              <w:t>C</w:t>
-            </w:r>
-            <w:r>
-              <w:t>4</w:t>
+              <w:t>C4</w:t>
             </w:r>
           </w:p>
         </w:tc>
@@ -977,7 +975,15 @@
               </w:tabs>
             </w:pPr>
             <w:r>
-              <w:t>-8, ”Mujer”</w:t>
+              <w:t>-8</w:t>
+            </w:r>
+            <w:proofErr w:type="gramStart"/>
+            <w:r>
+              <w:t>, ”Mujer</w:t>
+            </w:r>
+            <w:proofErr w:type="gramEnd"/>
+            <w:r>
+              <w:t>”</w:t>
             </w:r>
           </w:p>
         </w:tc>
@@ -1009,10 +1015,7 @@
               </w:tabs>
             </w:pPr>
             <w:r>
-              <w:t>C</w:t>
-            </w:r>
-            <w:r>
-              <w:t>4</w:t>
+              <w:t>C4</w:t>
             </w:r>
           </w:p>
         </w:tc>
@@ -1663,7 +1666,15 @@
               </w:tabs>
             </w:pPr>
             <w:r>
-              <w:t>145,14,”analista”</w:t>
+              <w:t>145,14</w:t>
+            </w:r>
+            <w:proofErr w:type="gramStart"/>
+            <w:r>
+              <w:t>,”analista</w:t>
+            </w:r>
+            <w:proofErr w:type="gramEnd"/>
+            <w:r>
+              <w:t>”</w:t>
             </w:r>
           </w:p>
         </w:tc>
@@ -1863,6 +1874,9 @@
                 <w:tab w:val="left" w:pos="1776"/>
               </w:tabs>
             </w:pPr>
+            <w:r>
+              <w:t>Clase4</w:t>
+            </w:r>
           </w:p>
         </w:tc>
         <w:tc>
@@ -1906,10 +1920,7 @@
               </w:tabs>
             </w:pPr>
             <w:r>
-              <w:t>C</w:t>
-            </w:r>
-            <w:r>
-              <w:t>10</w:t>
+              <w:t>C10</w:t>
             </w:r>
           </w:p>
         </w:tc>
@@ -1923,6 +1934,17 @@
                 <w:tab w:val="left" w:pos="1776"/>
               </w:tabs>
             </w:pPr>
+            <w:r>
+              <w:t>103,99</w:t>
+            </w:r>
+            <w:proofErr w:type="gramStart"/>
+            <w:r>
+              <w:t>,”otro</w:t>
+            </w:r>
+            <w:proofErr w:type="gramEnd"/>
+            <w:r>
+              <w:t>”</w:t>
+            </w:r>
           </w:p>
         </w:tc>
         <w:tc>
@@ -1938,8 +1960,6 @@
             <w:r>
               <w:t>ER3</w:t>
             </w:r>
-            <w:bookmarkStart w:id="0" w:name="_GoBack"/>
-            <w:bookmarkEnd w:id="0"/>
           </w:p>
         </w:tc>
       </w:tr>
@@ -2049,6 +2069,9 @@
                 <w:tab w:val="left" w:pos="1776"/>
               </w:tabs>
             </w:pPr>
+            <w:r>
+              <w:t>C1</w:t>
+            </w:r>
           </w:p>
         </w:tc>
         <w:tc>
@@ -2061,6 +2084,9 @@
                 <w:tab w:val="left" w:pos="1776"/>
               </w:tabs>
             </w:pPr>
+            <w:r>
+              <w:t>C5</w:t>
+            </w:r>
           </w:p>
         </w:tc>
         <w:tc>
@@ -2073,6 +2099,9 @@
                 <w:tab w:val="left" w:pos="1776"/>
               </w:tabs>
             </w:pPr>
+            <w:r>
+              <w:t>C8</w:t>
+            </w:r>
           </w:p>
         </w:tc>
         <w:tc>
@@ -2123,6 +2152,9 @@
                 <w:tab w:val="left" w:pos="1776"/>
               </w:tabs>
             </w:pPr>
+            <w:r>
+              <w:t>C1</w:t>
+            </w:r>
           </w:p>
         </w:tc>
         <w:tc>
@@ -2135,6 +2167,9 @@
                 <w:tab w:val="left" w:pos="1776"/>
               </w:tabs>
             </w:pPr>
+            <w:r>
+              <w:t>C5</w:t>
+            </w:r>
           </w:p>
         </w:tc>
         <w:tc>
@@ -2147,6 +2182,106 @@
                 <w:tab w:val="left" w:pos="1776"/>
               </w:tabs>
             </w:pPr>
+            <w:r>
+              <w:t>C10</w:t>
+            </w:r>
+          </w:p>
+        </w:tc>
+        <w:tc>
+          <w:tcPr>
+            <w:tcW w:w="1440" w:type="dxa"/>
+          </w:tcPr>
+          <w:p>
+            <w:pPr>
+              <w:tabs>
+                <w:tab w:val="left" w:pos="1776"/>
+              </w:tabs>
+            </w:pPr>
+            <w:r>
+              <w:t>110,5, “</w:t>
+            </w:r>
+            <w:proofErr w:type="spellStart"/>
+            <w:r>
+              <w:t>mecanico</w:t>
+            </w:r>
+            <w:proofErr w:type="spellEnd"/>
+            <w:r>
+              <w:t>”</w:t>
+            </w:r>
+          </w:p>
+        </w:tc>
+        <w:tc>
+          <w:tcPr>
+            <w:tcW w:w="1245" w:type="dxa"/>
+          </w:tcPr>
+          <w:p>
+            <w:pPr>
+              <w:tabs>
+                <w:tab w:val="left" w:pos="1776"/>
+              </w:tabs>
+            </w:pPr>
+            <w:r>
+              <w:t>ER2 Y ER3</w:t>
+            </w:r>
+          </w:p>
+        </w:tc>
+      </w:tr>
+      <w:tr>
+        <w:tc>
+          <w:tcPr>
+            <w:tcW w:w="1245" w:type="dxa"/>
+          </w:tcPr>
+          <w:p>
+            <w:pPr>
+              <w:tabs>
+                <w:tab w:val="left" w:pos="1776"/>
+              </w:tabs>
+            </w:pPr>
+          </w:p>
+        </w:tc>
+        <w:tc>
+          <w:tcPr>
+            <w:tcW w:w="1519" w:type="dxa"/>
+          </w:tcPr>
+          <w:p>
+            <w:pPr>
+              <w:tabs>
+                <w:tab w:val="left" w:pos="1776"/>
+              </w:tabs>
+            </w:pPr>
+            <w:r>
+              <w:t>C1</w:t>
+            </w:r>
+          </w:p>
+        </w:tc>
+        <w:tc>
+          <w:tcPr>
+            <w:tcW w:w="1641" w:type="dxa"/>
+          </w:tcPr>
+          <w:p>
+            <w:pPr>
+              <w:tabs>
+                <w:tab w:val="left" w:pos="1776"/>
+              </w:tabs>
+            </w:pPr>
+            <w:r>
+              <w:t>C6</w:t>
+            </w:r>
+          </w:p>
+        </w:tc>
+        <w:tc>
+          <w:tcPr>
+            <w:tcW w:w="1404" w:type="dxa"/>
+          </w:tcPr>
+          <w:p>
+            <w:pPr>
+              <w:tabs>
+                <w:tab w:val="left" w:pos="1776"/>
+              </w:tabs>
+            </w:pPr>
+            <w:r>
+              <w:t>C7</w:t>
+            </w:r>
           </w:p>
         </w:tc>
         <w:tc>
@@ -2302,6 +2437,9 @@
                 <w:tab w:val="left" w:pos="1776"/>
               </w:tabs>
             </w:pPr>
+            <w:r>
+              <w:t>1,100,0,101</w:t>
+            </w:r>
           </w:p>
         </w:tc>
       </w:tr>
@@ -2332,7 +2470,15 @@
               </w:tabs>
             </w:pPr>
             <w:r>
-              <w:t>Alfanumérico de hasta 4 carac.</w:t>
+              <w:t xml:space="preserve">Alfanumérico de hasta 4 </w:t>
+            </w:r>
+            <w:proofErr w:type="spellStart"/>
+            <w:r>
+              <w:t>carac</w:t>
+            </w:r>
+            <w:proofErr w:type="spellEnd"/>
+            <w:r>
+              <w:t>.</w:t>
             </w:r>
           </w:p>
         </w:tc>
@@ -2346,6 +2492,22 @@
                 <w:tab w:val="left" w:pos="1776"/>
               </w:tabs>
             </w:pPr>
+            <w:r>
+              <w:t>“BCDA”</w:t>
+            </w:r>
+            <w:proofErr w:type="gramStart"/>
+            <w:r>
+              <w:t>,”</w:t>
+            </w:r>
+            <w:proofErr w:type="spellStart"/>
+            <w:r>
+              <w:t>abcde</w:t>
+            </w:r>
+            <w:proofErr w:type="spellEnd"/>
+            <w:proofErr w:type="gramEnd"/>
+            <w:r>
+              <w:t>”,””,”p”</w:t>
+            </w:r>
           </w:p>
         </w:tc>
       </w:tr>
@@ -2390,6 +2552,12 @@
                 <w:tab w:val="left" w:pos="1776"/>
               </w:tabs>
             </w:pPr>
+            <w:r>
+              <w:t>25.01,</w:t>
+            </w:r>
+            <w:r>
+              <w:t xml:space="preserve"> -0.01, 0, 25</w:t>
+            </w:r>
           </w:p>
         </w:tc>
       </w:tr>
@@ -2434,6 +2602,9 @@
                 <w:tab w:val="left" w:pos="1776"/>
               </w:tabs>
             </w:pPr>
+            <w:r>
+              <w:t>0, 60, 61, -1</w:t>
+            </w:r>
           </w:p>
         </w:tc>
       </w:tr>
@@ -2449,6 +2620,7 @@
               </w:tabs>
             </w:pPr>
             <w:r>
+              <w:lastRenderedPageBreak/>
               <w:t>Leer fichero</w:t>
             </w:r>
           </w:p>
@@ -2464,7 +2636,13 @@
               </w:tabs>
             </w:pPr>
             <w:r>
-              <w:t>De 1 a 100 registros</w:t>
+              <w:t xml:space="preserve">De </w:t>
+            </w:r>
+            <w:r>
+              <w:t>0</w:t>
+            </w:r>
+            <w:r>
+              <w:t xml:space="preserve"> a 100 registros</w:t>
             </w:r>
           </w:p>
         </w:tc>
@@ -2478,6 +2656,9 @@
                 <w:tab w:val="left" w:pos="1776"/>
               </w:tabs>
             </w:pPr>
+            <w:r>
+              <w:t>Fichero con 101,0,100 registros</w:t>
+            </w:r>
           </w:p>
         </w:tc>
       </w:tr>
@@ -2624,7 +2805,431 @@
         <w:tabs>
           <w:tab w:val="left" w:pos="1776"/>
         </w:tabs>
-      </w:pPr>
+        <w:rPr>
+          <w:b/>
+          <w:bCs/>
+        </w:rPr>
+      </w:pPr>
+      <w:r>
+        <w:rPr>
+          <w:b/>
+          <w:bCs/>
+        </w:rPr>
+        <w:t>Clases de equivalencia</w:t>
+      </w:r>
+    </w:p>
+    <w:p>
+      <w:pPr>
+        <w:pStyle w:val="Prrafodelista"/>
+        <w:numPr>
+          <w:ilvl w:val="0"/>
+          <w:numId w:val="8"/>
+        </w:numPr>
+        <w:tabs>
+          <w:tab w:val="left" w:pos="1776"/>
+        </w:tabs>
+        <w:rPr>
+          <w:b/>
+          <w:bCs/>
+        </w:rPr>
+      </w:pPr>
+      <w:r>
+        <w:rPr>
+          <w:b/>
+          <w:bCs/>
+        </w:rPr>
+        <w:t xml:space="preserve">PIN numero de 6 </w:t>
+      </w:r>
+      <w:proofErr w:type="spellStart"/>
+      <w:r>
+        <w:rPr>
+          <w:b/>
+          <w:bCs/>
+        </w:rPr>
+        <w:t>digitos</w:t>
+      </w:r>
+      <w:proofErr w:type="spellEnd"/>
+    </w:p>
+    <w:p>
+      <w:pPr>
+        <w:pStyle w:val="Prrafodelista"/>
+        <w:numPr>
+          <w:ilvl w:val="1"/>
+          <w:numId w:val="8"/>
+        </w:numPr>
+        <w:tabs>
+          <w:tab w:val="left" w:pos="1776"/>
+        </w:tabs>
+        <w:rPr>
+          <w:b/>
+          <w:bCs/>
+        </w:rPr>
+      </w:pPr>
+      <w:r>
+        <w:t xml:space="preserve">C1 </w:t>
+      </w:r>
+      <w:r>
+        <w:t>100000&lt;=valor&lt;=999999</w:t>
+      </w:r>
+    </w:p>
+    <w:p>
+      <w:pPr>
+        <w:pStyle w:val="Prrafodelista"/>
+        <w:numPr>
+          <w:ilvl w:val="1"/>
+          <w:numId w:val="8"/>
+        </w:numPr>
+        <w:tabs>
+          <w:tab w:val="left" w:pos="1776"/>
+        </w:tabs>
+        <w:rPr>
+          <w:b/>
+          <w:bCs/>
+        </w:rPr>
+      </w:pPr>
+      <w:r>
+        <w:t xml:space="preserve">C2 </w:t>
+      </w:r>
+      <w:r>
+        <w:t>Valor&lt;100000</w:t>
+      </w:r>
+    </w:p>
+    <w:p>
+      <w:pPr>
+        <w:pStyle w:val="Prrafodelista"/>
+        <w:numPr>
+          <w:ilvl w:val="1"/>
+          <w:numId w:val="8"/>
+        </w:numPr>
+        <w:tabs>
+          <w:tab w:val="left" w:pos="1776"/>
+        </w:tabs>
+        <w:rPr>
+          <w:b/>
+          <w:bCs/>
+        </w:rPr>
+      </w:pPr>
+      <w:r>
+        <w:t xml:space="preserve">C3 </w:t>
+      </w:r>
+      <w:r>
+        <w:t>Valor&gt;999999</w:t>
+      </w:r>
+    </w:p>
+    <w:p>
+      <w:pPr>
+        <w:pStyle w:val="Prrafodelista"/>
+        <w:numPr>
+          <w:ilvl w:val="0"/>
+          <w:numId w:val="8"/>
+        </w:numPr>
+        <w:tabs>
+          <w:tab w:val="left" w:pos="1776"/>
+        </w:tabs>
+        <w:rPr>
+          <w:b/>
+          <w:bCs/>
+        </w:rPr>
+      </w:pPr>
+      <w:r>
+        <w:t>Operación</w:t>
+      </w:r>
+    </w:p>
+    <w:p>
+      <w:pPr>
+        <w:pStyle w:val="Prrafodelista"/>
+        <w:numPr>
+          <w:ilvl w:val="1"/>
+          <w:numId w:val="8"/>
+        </w:numPr>
+        <w:tabs>
+          <w:tab w:val="left" w:pos="1776"/>
+        </w:tabs>
+        <w:rPr>
+          <w:b/>
+          <w:bCs/>
+        </w:rPr>
+      </w:pPr>
+      <w:r>
+        <w:t xml:space="preserve">C4 </w:t>
+      </w:r>
+      <w:r>
+        <w:t>INGRESAR</w:t>
+      </w:r>
+    </w:p>
+    <w:p>
+      <w:pPr>
+        <w:pStyle w:val="Prrafodelista"/>
+        <w:numPr>
+          <w:ilvl w:val="1"/>
+          <w:numId w:val="8"/>
+        </w:numPr>
+        <w:tabs>
+          <w:tab w:val="left" w:pos="1776"/>
+        </w:tabs>
+        <w:rPr>
+          <w:b/>
+          <w:bCs/>
+        </w:rPr>
+      </w:pPr>
+      <w:r>
+        <w:t xml:space="preserve">C5 </w:t>
+      </w:r>
+      <w:r>
+        <w:t>RETIRAR</w:t>
+      </w:r>
+    </w:p>
+    <w:p>
+      <w:pPr>
+        <w:pStyle w:val="Prrafodelista"/>
+        <w:numPr>
+          <w:ilvl w:val="1"/>
+          <w:numId w:val="8"/>
+        </w:numPr>
+        <w:tabs>
+          <w:tab w:val="left" w:pos="1776"/>
+        </w:tabs>
+        <w:rPr>
+          <w:b/>
+          <w:bCs/>
+        </w:rPr>
+      </w:pPr>
+      <w:r>
+        <w:t xml:space="preserve">C6 </w:t>
+      </w:r>
+      <w:r>
+        <w:t>TRANSFERIR</w:t>
+      </w:r>
+    </w:p>
+    <w:p>
+      <w:pPr>
+        <w:pStyle w:val="Prrafodelista"/>
+        <w:numPr>
+          <w:ilvl w:val="1"/>
+          <w:numId w:val="8"/>
+        </w:numPr>
+        <w:tabs>
+          <w:tab w:val="left" w:pos="1776"/>
+        </w:tabs>
+        <w:rPr>
+          <w:b/>
+          <w:bCs/>
+        </w:rPr>
+      </w:pPr>
+      <w:r>
+        <w:t xml:space="preserve">C7 </w:t>
+      </w:r>
+      <w:r>
+        <w:t>CASO DISTINTO</w:t>
+      </w:r>
+    </w:p>
+    <w:p>
+      <w:pPr>
+        <w:pStyle w:val="Prrafodelista"/>
+        <w:numPr>
+          <w:ilvl w:val="0"/>
+          <w:numId w:val="8"/>
+        </w:numPr>
+        <w:tabs>
+          <w:tab w:val="left" w:pos="1776"/>
+        </w:tabs>
+        <w:rPr>
+          <w:b/>
+          <w:bCs/>
+        </w:rPr>
+      </w:pPr>
+      <w:r>
+        <w:rPr>
+          <w:b/>
+          <w:bCs/>
+        </w:rPr>
+        <w:t>Importe</w:t>
+      </w:r>
+    </w:p>
+    <w:p>
+      <w:pPr>
+        <w:pStyle w:val="Prrafodelista"/>
+        <w:numPr>
+          <w:ilvl w:val="1"/>
+          <w:numId w:val="8"/>
+        </w:numPr>
+        <w:tabs>
+          <w:tab w:val="left" w:pos="1776"/>
+        </w:tabs>
+        <w:rPr>
+          <w:b/>
+          <w:bCs/>
+        </w:rPr>
+      </w:pPr>
+      <w:r>
+        <w:t xml:space="preserve">C8 </w:t>
+      </w:r>
+      <w:r>
+        <w:t>0.00&lt;=valor&lt;=1200.00</w:t>
+      </w:r>
+    </w:p>
+    <w:p>
+      <w:pPr>
+        <w:pStyle w:val="Prrafodelista"/>
+        <w:numPr>
+          <w:ilvl w:val="1"/>
+          <w:numId w:val="8"/>
+        </w:numPr>
+        <w:tabs>
+          <w:tab w:val="left" w:pos="1776"/>
+        </w:tabs>
+        <w:rPr>
+          <w:b/>
+          <w:bCs/>
+        </w:rPr>
+      </w:pPr>
+      <w:r>
+        <w:t xml:space="preserve">C9 </w:t>
+      </w:r>
+      <w:r>
+        <w:t>valor&lt;0.00</w:t>
+      </w:r>
+    </w:p>
+    <w:p>
+      <w:pPr>
+        <w:pStyle w:val="Prrafodelista"/>
+        <w:numPr>
+          <w:ilvl w:val="1"/>
+          <w:numId w:val="8"/>
+        </w:numPr>
+        <w:tabs>
+          <w:tab w:val="left" w:pos="1776"/>
+        </w:tabs>
+        <w:rPr>
+          <w:b/>
+          <w:bCs/>
+        </w:rPr>
+      </w:pPr>
+      <w:r>
+        <w:t xml:space="preserve">C10 </w:t>
+      </w:r>
+      <w:r>
+        <w:t>valor&gt;1200.00</w:t>
+      </w:r>
+    </w:p>
+    <w:p>
+      <w:pPr>
+        <w:pStyle w:val="Prrafodelista"/>
+        <w:numPr>
+          <w:ilvl w:val="1"/>
+          <w:numId w:val="8"/>
+        </w:numPr>
+        <w:tabs>
+          <w:tab w:val="left" w:pos="1776"/>
+        </w:tabs>
+        <w:rPr>
+          <w:b/>
+          <w:bCs/>
+        </w:rPr>
+      </w:pPr>
+      <w:bookmarkStart w:id="0" w:name="_GoBack"/>
+      <w:r>
+        <w:t xml:space="preserve">C11 cualquier </w:t>
+      </w:r>
+      <w:proofErr w:type="spellStart"/>
+      <w:r>
+        <w:t>numero</w:t>
+      </w:r>
+      <w:proofErr w:type="spellEnd"/>
+      <w:r>
+        <w:t xml:space="preserve"> con 3 decimales o más</w:t>
+      </w:r>
+    </w:p>
+    <w:bookmarkEnd w:id="0"/>
+    <w:p>
+      <w:pPr>
+        <w:pStyle w:val="Prrafodelista"/>
+        <w:numPr>
+          <w:ilvl w:val="0"/>
+          <w:numId w:val="8"/>
+        </w:numPr>
+        <w:tabs>
+          <w:tab w:val="left" w:pos="1776"/>
+        </w:tabs>
+        <w:rPr>
+          <w:b/>
+          <w:bCs/>
+        </w:rPr>
+      </w:pPr>
+      <w:r>
+        <w:t>Valores limites;</w:t>
+      </w:r>
+    </w:p>
+    <w:p>
+      <w:pPr>
+        <w:pStyle w:val="Prrafodelista"/>
+        <w:numPr>
+          <w:ilvl w:val="1"/>
+          <w:numId w:val="8"/>
+        </w:numPr>
+        <w:tabs>
+          <w:tab w:val="left" w:pos="1776"/>
+        </w:tabs>
+        <w:rPr>
+          <w:b/>
+          <w:bCs/>
+        </w:rPr>
+      </w:pPr>
+      <w:r>
+        <w:t>PIN: 100000,999999,99999,1000000</w:t>
+      </w:r>
+    </w:p>
+    <w:p>
+      <w:pPr>
+        <w:pStyle w:val="Prrafodelista"/>
+        <w:numPr>
+          <w:ilvl w:val="1"/>
+          <w:numId w:val="8"/>
+        </w:numPr>
+        <w:tabs>
+          <w:tab w:val="left" w:pos="1776"/>
+        </w:tabs>
+        <w:rPr>
+          <w:b/>
+          <w:bCs/>
+        </w:rPr>
+      </w:pPr>
+      <w:r>
+        <w:rPr>
+          <w:b/>
+          <w:bCs/>
+        </w:rPr>
+        <w:t xml:space="preserve">Operación: </w:t>
+      </w:r>
+      <w:r>
+        <w:t>NO TIENE</w:t>
+      </w:r>
+    </w:p>
+    <w:p>
+      <w:pPr>
+        <w:pStyle w:val="Prrafodelista"/>
+        <w:numPr>
+          <w:ilvl w:val="1"/>
+          <w:numId w:val="8"/>
+        </w:numPr>
+        <w:tabs>
+          <w:tab w:val="left" w:pos="1776"/>
+        </w:tabs>
+        <w:rPr>
+          <w:b/>
+          <w:bCs/>
+        </w:rPr>
+      </w:pPr>
+      <w:r>
+        <w:rPr>
+          <w:b/>
+          <w:bCs/>
+        </w:rPr>
+        <w:t xml:space="preserve">Importe: </w:t>
+      </w:r>
+      <w:r>
+        <w:t>0,1200,-0.01,1200.01</w:t>
+      </w:r>
     </w:p>
     <w:p>
       <w:pPr>
@@ -3211,6 +3816,119 @@
     </w:lvl>
   </w:abstractNum>
   <w:abstractNum w:abstractNumId="5" w15:restartNumberingAfterBreak="0">
+    <w:nsid w:val="530B2223"/>
+    <w:multiLevelType w:val="hybridMultilevel"/>
+    <w:tmpl w:val="993879C2"/>
+    <w:lvl w:ilvl="0" w:tplc="0C0A0001">
+      <w:start w:val="1"/>
+      <w:numFmt w:val="bullet"/>
+      <w:lvlText w:val=""/>
+      <w:lvlJc w:val="left"/>
+      <w:pPr>
+        <w:ind w:left="720" w:hanging="360"/>
+      </w:pPr>
+      <w:rPr>
+        <w:rFonts w:ascii="Symbol" w:hAnsi="Symbol" w:hint="default"/>
+      </w:rPr>
+    </w:lvl>
+    <w:lvl w:ilvl="1" w:tplc="0C0A0003">
+      <w:start w:val="1"/>
+      <w:numFmt w:val="bullet"/>
+      <w:lvlText w:val="o"/>
+      <w:lvlJc w:val="left"/>
+      <w:pPr>
+        <w:ind w:left="1440" w:hanging="360"/>
+      </w:pPr>
+      <w:rPr>
+        <w:rFonts w:ascii="Courier New" w:hAnsi="Courier New" w:cs="Courier New" w:hint="default"/>
+      </w:rPr>
+    </w:lvl>
+    <w:lvl w:ilvl="2" w:tplc="0C0A0005" w:tentative="1">
+      <w:start w:val="1"/>
+      <w:numFmt w:val="bullet"/>
+      <w:lvlText w:val=""/>
+      <w:lvlJc w:val="left"/>
+      <w:pPr>
+        <w:ind w:left="2160" w:hanging="360"/>
+      </w:pPr>
+      <w:rPr>
+        <w:rFonts w:ascii="Wingdings" w:hAnsi="Wingdings" w:hint="default"/>
+      </w:rPr>
+    </w:lvl>
+    <w:lvl w:ilvl="3" w:tplc="0C0A0001" w:tentative="1">
+      <w:start w:val="1"/>
+      <w:numFmt w:val="bullet"/>
+      <w:lvlText w:val=""/>
+      <w:lvlJc w:val="left"/>
+      <w:pPr>
+        <w:ind w:left="2880" w:hanging="360"/>
+      </w:pPr>
+      <w:rPr>
+        <w:rFonts w:ascii="Symbol" w:hAnsi="Symbol" w:hint="default"/>
+      </w:rPr>
+    </w:lvl>
+    <w:lvl w:ilvl="4" w:tplc="0C0A0003" w:tentative="1">
+      <w:start w:val="1"/>
+      <w:numFmt w:val="bullet"/>
+      <w:lvlText w:val="o"/>
+      <w:lvlJc w:val="left"/>
+      <w:pPr>
+        <w:ind w:left="3600" w:hanging="360"/>
+      </w:pPr>
+      <w:rPr>
+        <w:rFonts w:ascii="Courier New" w:hAnsi="Courier New" w:cs="Courier New" w:hint="default"/>
+      </w:rPr>
+    </w:lvl>
+    <w:lvl w:ilvl="5" w:tplc="0C0A0005" w:tentative="1">
+      <w:start w:val="1"/>
+      <w:numFmt w:val="bullet"/>
+      <w:lvlText w:val=""/>
+      <w:lvlJc w:val="left"/>
+      <w:pPr>
+        <w:ind w:left="4320" w:hanging="360"/>
+      </w:pPr>
+      <w:rPr>
+        <w:rFonts w:ascii="Wingdings" w:hAnsi="Wingdings" w:hint="default"/>
+      </w:rPr>
+    </w:lvl>
+    <w:lvl w:ilvl="6" w:tplc="0C0A0001" w:tentative="1">
+      <w:start w:val="1"/>
+      <w:numFmt w:val="bullet"/>
+      <w:lvlText w:val=""/>
+      <w:lvlJc w:val="left"/>
+      <w:pPr>
+        <w:ind w:left="5040" w:hanging="360"/>
+      </w:pPr>
+      <w:rPr>
+        <w:rFonts w:ascii="Symbol" w:hAnsi="Symbol" w:hint="default"/>
+      </w:rPr>
+    </w:lvl>
+    <w:lvl w:ilvl="7" w:tplc="0C0A0003" w:tentative="1">
+      <w:start w:val="1"/>
+      <w:numFmt w:val="bullet"/>
+      <w:lvlText w:val="o"/>
+      <w:lvlJc w:val="left"/>
+      <w:pPr>
+        <w:ind w:left="5760" w:hanging="360"/>
+      </w:pPr>
+      <w:rPr>
+        <w:rFonts w:ascii="Courier New" w:hAnsi="Courier New" w:cs="Courier New" w:hint="default"/>
+      </w:rPr>
+    </w:lvl>
+    <w:lvl w:ilvl="8" w:tplc="0C0A0005" w:tentative="1">
+      <w:start w:val="1"/>
+      <w:numFmt w:val="bullet"/>
+      <w:lvlText w:val=""/>
+      <w:lvlJc w:val="left"/>
+      <w:pPr>
+        <w:ind w:left="6480" w:hanging="360"/>
+      </w:pPr>
+      <w:rPr>
+        <w:rFonts w:ascii="Wingdings" w:hAnsi="Wingdings" w:hint="default"/>
+      </w:rPr>
+    </w:lvl>
+  </w:abstractNum>
+  <w:abstractNum w:abstractNumId="6" w15:restartNumberingAfterBreak="0">
     <w:nsid w:val="54977548"/>
     <w:multiLevelType w:val="hybridMultilevel"/>
     <w:tmpl w:val="22742634"/>
@@ -3323,7 +4041,7 @@
       </w:rPr>
     </w:lvl>
   </w:abstractNum>
-  <w:abstractNum w:abstractNumId="6" w15:restartNumberingAfterBreak="0">
+  <w:abstractNum w:abstractNumId="7" w15:restartNumberingAfterBreak="0">
     <w:nsid w:val="791E3CC0"/>
     <w:multiLevelType w:val="hybridMultilevel"/>
     <w:tmpl w:val="AE72F73E"/>
@@ -3440,7 +4158,7 @@
     <w:abstractNumId w:val="4"/>
   </w:num>
   <w:num w:numId="2">
-    <w:abstractNumId w:val="6"/>
+    <w:abstractNumId w:val="7"/>
   </w:num>
   <w:num w:numId="3">
     <w:abstractNumId w:val="1"/>
@@ -3449,13 +4167,16 @@
     <w:abstractNumId w:val="2"/>
   </w:num>
   <w:num w:numId="5">
-    <w:abstractNumId w:val="5"/>
+    <w:abstractNumId w:val="6"/>
   </w:num>
   <w:num w:numId="6">
     <w:abstractNumId w:val="0"/>
   </w:num>
   <w:num w:numId="7">
     <w:abstractNumId w:val="3"/>
+  </w:num>
+  <w:num w:numId="8">
+    <w:abstractNumId w:val="5"/>
   </w:num>
 </w:numbering>
 </file>

</xml_diff>